<commit_message>
Entrega TP complejidad - Arreglado punto 4
</commit_message>
<xml_diff>
--- a/practicas/tp-complejidad/TP en word.docx
+++ b/practicas/tp-complejidad/TP en word.docx
@@ -5,6 +5,7 @@
     <w:p>
       <w:pPr>
         <w:numPr>
+          <w:ilvl w:val="0"/>
           <w:numId w:val="0"/>
         </w:numPr>
         <w:jc w:val="center"/>
@@ -34,6 +35,7 @@
     <w:p>
       <w:pPr>
         <w:numPr>
+          <w:ilvl w:val="0"/>
           <w:numId w:val="0"/>
         </w:numPr>
         <w:jc w:val="center"/>
@@ -59,6 +61,7 @@
     <w:p>
       <w:pPr>
         <w:numPr>
+          <w:ilvl w:val="0"/>
           <w:numId w:val="0"/>
         </w:numPr>
         <w:jc w:val="center"/>
@@ -86,6 +89,7 @@
     <w:p>
       <w:pPr>
         <w:numPr>
+          <w:ilvl w:val="0"/>
           <w:numId w:val="0"/>
         </w:numPr>
         <w:rPr>
@@ -517,11 +521,6 @@
           <w:ilvl w:val="0"/>
           <w:numId w:val="0"/>
         </w:numPr>
-        <w:rPr>
-          <w:rFonts w:hint="default"/>
-          <w:vertAlign w:val="baseline"/>
-          <w:lang w:val="es-MX"/>
-        </w:rPr>
       </w:pPr>
       <w:r>
         <w:rPr>
@@ -629,6 +628,55 @@
           <w:numId w:val="0"/>
         </w:numPr>
         <w:rPr>
+          <w:rFonts w:ascii="Calibri" w:hAnsi="Calibri" w:eastAsia="SimSun" w:cs="Calibri"/>
+          <w:i w:val="0"/>
+          <w:iCs w:val="0"/>
+          <w:color w:val="000000"/>
+          <w:sz w:val="20"/>
+          <w:szCs w:val="20"/>
+          <w:u w:val="none"/>
+          <w:vertAlign w:val="baseline"/>
+        </w:rPr>
+      </w:pPr>
+      <w:r>
+        <w:rPr>
+          <w:rFonts w:ascii="Calibri" w:hAnsi="Calibri" w:eastAsia="SimSun" w:cs="Calibri"/>
+          <w:i w:val="0"/>
+          <w:iCs w:val="0"/>
+          <w:color w:val="000000"/>
+          <w:sz w:val="20"/>
+          <w:szCs w:val="20"/>
+          <w:u w:val="none"/>
+          <w:vertAlign w:val="baseline"/>
+        </w:rPr>
+        <w:t>Básicamente, se recorre la mitad de la lista para encontrar el elemento del medio. Ese elemento se guarda. Se vuelve a recorrer la lista nuevamente, pero comparando el valor de cada nodo con el elemento guardado anteriormente. Se van guardando los índices de los nodos según sea mayor o menor y según esté antes o después del elemento central. Además, se incrementan dos contadores si se encuentran elementos menores al valor central (antes o después de este).  Finalizado esto se restan los dos contadores, si en valor absoluto la resta da 0 o 1, se devuelve la lista, caso contrario, se “arregla” la lista con la operación swap aplicada una cantidad de veces definida por la resta de los contadores dividido 2.</w:t>
+      </w:r>
+    </w:p>
+    <w:p>
+      <w:pPr>
+        <w:numPr>
+          <w:ilvl w:val="0"/>
+          <w:numId w:val="0"/>
+        </w:numPr>
+        <w:rPr>
+          <w:rFonts w:ascii="Calibri" w:hAnsi="Calibri" w:eastAsia="SimSun" w:cs="Calibri"/>
+          <w:i w:val="0"/>
+          <w:iCs w:val="0"/>
+          <w:color w:val="000000"/>
+          <w:sz w:val="20"/>
+          <w:szCs w:val="20"/>
+          <w:u w:val="none"/>
+          <w:vertAlign w:val="baseline"/>
+        </w:rPr>
+      </w:pPr>
+    </w:p>
+    <w:p>
+      <w:pPr>
+        <w:numPr>
+          <w:ilvl w:val="0"/>
+          <w:numId w:val="0"/>
+        </w:numPr>
+        <w:rPr>
           <w:rFonts w:hint="default"/>
           <w:b/>
           <w:bCs/>
@@ -976,19 +1024,6 @@
           <w:lang w:val="es-MX"/>
         </w:rPr>
       </w:pPr>
-    </w:p>
-    <w:p>
-      <w:pPr>
-        <w:numPr>
-          <w:ilvl w:val="0"/>
-          <w:numId w:val="0"/>
-        </w:numPr>
-        <w:rPr>
-          <w:rFonts w:hint="default"/>
-          <w:vertAlign w:val="baseline"/>
-          <w:lang w:val="es-MX"/>
-        </w:rPr>
-      </w:pPr>
       <w:r>
         <w:rPr>
           <w:rFonts w:ascii="SimSun" w:hAnsi="SimSun" w:eastAsia="SimSun" w:cs="SimSun"/>
@@ -999,10 +1034,10 @@
           <wp:anchor distT="0" distB="0" distL="114300" distR="114300" simplePos="0" relativeHeight="251662336" behindDoc="0" locked="0" layoutInCell="1" allowOverlap="1">
             <wp:simplePos x="0" y="0"/>
             <wp:positionH relativeFrom="column">
-              <wp:posOffset>1111885</wp:posOffset>
+              <wp:posOffset>1092835</wp:posOffset>
             </wp:positionH>
             <wp:positionV relativeFrom="paragraph">
-              <wp:posOffset>87630</wp:posOffset>
+              <wp:posOffset>96520</wp:posOffset>
             </wp:positionV>
             <wp:extent cx="3134995" cy="2089785"/>
             <wp:effectExtent l="0" t="0" r="8255" b="0"/>
@@ -1178,71 +1213,6 @@
           <w:lang w:val="es-MX"/>
         </w:rPr>
       </w:pPr>
-    </w:p>
-    <w:p>
-      <w:pPr>
-        <w:numPr>
-          <w:ilvl w:val="0"/>
-          <w:numId w:val="0"/>
-        </w:numPr>
-        <w:rPr>
-          <w:rFonts w:hint="default"/>
-          <w:vertAlign w:val="baseline"/>
-          <w:lang w:val="es-MX"/>
-        </w:rPr>
-      </w:pPr>
-    </w:p>
-    <w:p>
-      <w:pPr>
-        <w:numPr>
-          <w:ilvl w:val="0"/>
-          <w:numId w:val="0"/>
-        </w:numPr>
-        <w:rPr>
-          <w:rFonts w:hint="default"/>
-          <w:vertAlign w:val="baseline"/>
-          <w:lang w:val="es-MX"/>
-        </w:rPr>
-      </w:pPr>
-    </w:p>
-    <w:p>
-      <w:pPr>
-        <w:numPr>
-          <w:ilvl w:val="0"/>
-          <w:numId w:val="0"/>
-        </w:numPr>
-        <w:rPr>
-          <w:rFonts w:hint="default"/>
-          <w:vertAlign w:val="baseline"/>
-          <w:lang w:val="es-MX"/>
-        </w:rPr>
-      </w:pPr>
-    </w:p>
-    <w:p>
-      <w:pPr>
-        <w:numPr>
-          <w:ilvl w:val="0"/>
-          <w:numId w:val="0"/>
-        </w:numPr>
-        <w:rPr>
-          <w:rFonts w:hint="default"/>
-          <w:vertAlign w:val="baseline"/>
-          <w:lang w:val="es-MX"/>
-        </w:rPr>
-      </w:pPr>
-    </w:p>
-    <w:p>
-      <w:pPr>
-        <w:numPr>
-          <w:ilvl w:val="0"/>
-          <w:numId w:val="0"/>
-        </w:numPr>
-        <w:rPr>
-          <w:rFonts w:hint="default"/>
-          <w:vertAlign w:val="baseline"/>
-          <w:lang w:val="es-MX"/>
-        </w:rPr>
-      </w:pPr>
       <w:r>
         <w:rPr>
           <w:rFonts w:hint="default"/>
@@ -1251,6 +1221,21 @@
         </w:rPr>
         <w:t>En la imagen anterior es posible observar como se van dividiendo los elementos en los 3 “baldes” correspondientes. Se ordena cada uno por separado y al final se unen los 3, dando como resultado la lista ordenada.</w:t>
       </w:r>
+    </w:p>
+    <w:p>
+      <w:pPr>
+        <w:numPr>
+          <w:ilvl w:val="0"/>
+          <w:numId w:val="0"/>
+        </w:numPr>
+        <w:rPr>
+          <w:rFonts w:hint="default"/>
+          <w:vertAlign w:val="baseline"/>
+          <w:lang w:val="es-MX"/>
+        </w:rPr>
+      </w:pPr>
+      <w:bookmarkStart w:id="0" w:name="_GoBack"/>
+      <w:bookmarkEnd w:id="0"/>
     </w:p>
     <w:p>
       <w:pPr>
@@ -1330,12 +1315,11 @@
         </w:rPr>
         <w:t>7)</w:t>
       </w:r>
-      <w:bookmarkStart w:id="0" w:name="_GoBack"/>
-      <w:bookmarkEnd w:id="0"/>
-    </w:p>
-    <w:p>
-      <w:pPr>
-        <w:numPr>
+    </w:p>
+    <w:p>
+      <w:pPr>
+        <w:numPr>
+          <w:ilvl w:val="0"/>
           <w:numId w:val="0"/>
         </w:numPr>
         <w:rPr>

</xml_diff>